<commit_message>
Final changes made to chapter 16. Added chapter 17 but no content at the moment.
</commit_message>
<xml_diff>
--- a/Ch 16 - Spirit.docx
+++ b/Ch 16 - Spirit.docx
@@ -1862,15 +1862,31 @@
           <w:sz w:val="20"/>
           <w:szCs w:val="20"/>
         </w:rPr>
-        <w:t>She awoke in the middle of the night, drenched in sweat after her mind reenacted the bitter moments of the fight.</w:t>
-      </w:r>
-      <w:r>
-        <w:rPr>
-          <w:rFonts w:ascii="Trebuchet MS" w:hAnsi="Trebuchet MS"/>
-          <w:sz w:val="20"/>
-          <w:szCs w:val="20"/>
-        </w:rPr>
-        <w:t xml:space="preserve"> Among those that struck her the hardest was how Klavier refused to wake up after knocking the lights out of </w:t>
+        <w:t>She awoke in the middle of the night, drenched in sweat.</w:t>
+      </w:r>
+      <w:r>
+        <w:rPr>
+          <w:rFonts w:ascii="Trebuchet MS" w:hAnsi="Trebuchet MS"/>
+          <w:sz w:val="20"/>
+          <w:szCs w:val="20"/>
+        </w:rPr>
+        <w:t xml:space="preserve"> </w:t>
+      </w:r>
+      <w:r>
+        <w:rPr>
+          <w:rFonts w:ascii="Trebuchet MS" w:hAnsi="Trebuchet MS"/>
+          <w:sz w:val="20"/>
+          <w:szCs w:val="20"/>
+        </w:rPr>
+        <w:t xml:space="preserve">Her mind had done it again, replaying the bitter memories of </w:t>
+      </w:r>
+      <w:r>
+        <w:rPr>
+          <w:rFonts w:ascii="Trebuchet MS" w:hAnsi="Trebuchet MS"/>
+          <w:sz w:val="20"/>
+          <w:szCs w:val="20"/>
+        </w:rPr>
+        <w:t xml:space="preserve">how Klavier refused to wake up after knocking the lights out of </w:t>
       </w:r>
       <w:proofErr w:type="spellStart"/>
       <w:r>
@@ -1898,6 +1914,14 @@
         </w:rPr>
         <w:t xml:space="preserve"> they made their way back home.</w:t>
       </w:r>
+      <w:r>
+        <w:rPr>
+          <w:rFonts w:ascii="Trebuchet MS" w:hAnsi="Trebuchet MS"/>
+          <w:sz w:val="20"/>
+          <w:szCs w:val="20"/>
+        </w:rPr>
+        <w:t xml:space="preserve"> She got off the bed, cursing her past self for making her go through that.</w:t>
+      </w:r>
     </w:p>
     <w:p>
       <w:pPr>
@@ -2030,69 +2054,97 @@
           <w:sz w:val="20"/>
           <w:szCs w:val="20"/>
         </w:rPr>
-        <w:t>“It still come as a shock to you, no?” he beckoned her over to sit by her side.</w:t>
-      </w:r>
-    </w:p>
-    <w:p>
-      <w:pPr>
-        <w:spacing w:line="360" w:lineRule="auto"/>
-        <w:rPr>
-          <w:rFonts w:ascii="Trebuchet MS" w:hAnsi="Trebuchet MS"/>
-          <w:sz w:val="20"/>
-          <w:szCs w:val="20"/>
-        </w:rPr>
-      </w:pPr>
-      <w:r>
-        <w:rPr>
-          <w:rFonts w:ascii="Trebuchet MS" w:hAnsi="Trebuchet MS"/>
-          <w:sz w:val="20"/>
-          <w:szCs w:val="20"/>
-        </w:rPr>
-        <w:t>“Fighting isn’t really a glorious thing, is it?”</w:t>
-      </w:r>
-    </w:p>
-    <w:p>
-      <w:pPr>
-        <w:spacing w:line="360" w:lineRule="auto"/>
-        <w:rPr>
-          <w:rFonts w:ascii="Trebuchet MS" w:hAnsi="Trebuchet MS"/>
-          <w:sz w:val="20"/>
-          <w:szCs w:val="20"/>
-        </w:rPr>
-      </w:pPr>
-      <w:r>
-        <w:rPr>
-          <w:rFonts w:ascii="Trebuchet MS" w:hAnsi="Trebuchet MS"/>
-          <w:sz w:val="20"/>
-          <w:szCs w:val="20"/>
-        </w:rPr>
-        <w:t xml:space="preserve">“What has killing got to do with honor and glory?” Klavier asked, his words provoking an honest nod from Themis. “But in a serious note, this world is anything but a safe place. </w:t>
-      </w:r>
-      <w:r>
-        <w:rPr>
-          <w:rFonts w:ascii="Trebuchet MS" w:hAnsi="Trebuchet MS"/>
-          <w:sz w:val="20"/>
-          <w:szCs w:val="20"/>
-        </w:rPr>
-        <w:t>That’s why you have people carrying weapons around just to ensure they protect those who are close to them.”</w:t>
-      </w:r>
-    </w:p>
-    <w:p>
-      <w:pPr>
-        <w:spacing w:line="360" w:lineRule="auto"/>
-        <w:rPr>
-          <w:rFonts w:ascii="Trebuchet MS" w:hAnsi="Trebuchet MS"/>
-          <w:sz w:val="20"/>
-          <w:szCs w:val="20"/>
-        </w:rPr>
-      </w:pPr>
-      <w:r>
-        <w:rPr>
-          <w:rFonts w:ascii="Trebuchet MS" w:hAnsi="Trebuchet MS"/>
-          <w:sz w:val="20"/>
-          <w:szCs w:val="20"/>
-        </w:rPr>
-        <w:t>“So those stories of being a warrior is just a lie, isn’t it?” she couldn’t hide the disappointment in her words for believing the stories since the earliest waking memory she could recall.</w:t>
+        <w:t>“Okay,” he said slowly.</w:t>
+      </w:r>
+    </w:p>
+    <w:p>
+      <w:pPr>
+        <w:spacing w:line="360" w:lineRule="auto"/>
+        <w:rPr>
+          <w:rFonts w:ascii="Trebuchet MS" w:hAnsi="Trebuchet MS"/>
+          <w:sz w:val="20"/>
+          <w:szCs w:val="20"/>
+        </w:rPr>
+      </w:pPr>
+      <w:r>
+        <w:rPr>
+          <w:rFonts w:ascii="Trebuchet MS" w:hAnsi="Trebuchet MS"/>
+          <w:sz w:val="20"/>
+          <w:szCs w:val="20"/>
+        </w:rPr>
+        <w:t>“You know,” Themis said. “I’ve been itching to ask for a while already.”</w:t>
+      </w:r>
+    </w:p>
+    <w:p>
+      <w:pPr>
+        <w:spacing w:line="360" w:lineRule="auto"/>
+        <w:rPr>
+          <w:rFonts w:ascii="Trebuchet MS" w:hAnsi="Trebuchet MS"/>
+          <w:sz w:val="20"/>
+          <w:szCs w:val="20"/>
+        </w:rPr>
+      </w:pPr>
+      <w:r>
+        <w:rPr>
+          <w:rFonts w:ascii="Trebuchet MS" w:hAnsi="Trebuchet MS"/>
+          <w:sz w:val="20"/>
+          <w:szCs w:val="20"/>
+        </w:rPr>
+        <w:t>“What is it?” Klavier asked.</w:t>
+      </w:r>
+    </w:p>
+    <w:p>
+      <w:pPr>
+        <w:spacing w:line="360" w:lineRule="auto"/>
+        <w:rPr>
+          <w:rFonts w:ascii="Trebuchet MS" w:hAnsi="Trebuchet MS"/>
+          <w:sz w:val="20"/>
+          <w:szCs w:val="20"/>
+        </w:rPr>
+      </w:pPr>
+      <w:r>
+        <w:rPr>
+          <w:rFonts w:ascii="Trebuchet MS" w:hAnsi="Trebuchet MS"/>
+          <w:sz w:val="20"/>
+          <w:szCs w:val="20"/>
+        </w:rPr>
+        <w:t>“Err, how did you mistake Maroma to be a boy?”</w:t>
+      </w:r>
+    </w:p>
+    <w:p>
+      <w:pPr>
+        <w:spacing w:line="360" w:lineRule="auto"/>
+        <w:rPr>
+          <w:rFonts w:ascii="Trebuchet MS" w:hAnsi="Trebuchet MS"/>
+          <w:sz w:val="20"/>
+          <w:szCs w:val="20"/>
+        </w:rPr>
+      </w:pPr>
+      <w:r>
+        <w:rPr>
+          <w:rFonts w:ascii="Trebuchet MS" w:hAnsi="Trebuchet MS"/>
+          <w:sz w:val="20"/>
+          <w:szCs w:val="20"/>
+        </w:rPr>
+        <w:t>“It’s a long story you know,” he scratched his head uncomfortably. “But the short version of it is that mom told me she’s a boy at birth.”</w:t>
+      </w:r>
+    </w:p>
+    <w:p>
+      <w:pPr>
+        <w:spacing w:line="360" w:lineRule="auto"/>
+        <w:rPr>
+          <w:rFonts w:ascii="Trebuchet MS" w:hAnsi="Trebuchet MS"/>
+          <w:sz w:val="20"/>
+          <w:szCs w:val="20"/>
+        </w:rPr>
+      </w:pPr>
+      <w:r>
+        <w:rPr>
+          <w:rFonts w:ascii="Trebuchet MS" w:hAnsi="Trebuchet MS"/>
+          <w:sz w:val="20"/>
+          <w:szCs w:val="20"/>
+        </w:rPr>
+        <w:t>“Why’s that?”</w:t>
       </w:r>
     </w:p>
     <w:p>
@@ -2111,184 +2163,417 @@
           <w:szCs w:val="20"/>
         </w:rPr>
         <w:lastRenderedPageBreak/>
+        <w:t>“Maroma’s the only surviving child in the family. She was supposed to be the third child, but we weren’t able to ensure the survival of the first two. When they were sick, I didn’t have the money to give them the medicine they needed,” he heaved a sigh.</w:t>
+      </w:r>
+    </w:p>
+    <w:p>
+      <w:pPr>
+        <w:spacing w:line="360" w:lineRule="auto"/>
+        <w:rPr>
+          <w:rFonts w:ascii="Trebuchet MS" w:hAnsi="Trebuchet MS"/>
+          <w:sz w:val="20"/>
+          <w:szCs w:val="20"/>
+        </w:rPr>
+      </w:pPr>
+      <w:r>
+        <w:rPr>
+          <w:rFonts w:ascii="Trebuchet MS" w:hAnsi="Trebuchet MS"/>
+          <w:sz w:val="20"/>
+          <w:szCs w:val="20"/>
+        </w:rPr>
+        <w:t>“I’m sorry to hear that. Shouldn’t have asked.”</w:t>
+      </w:r>
+    </w:p>
+    <w:p>
+      <w:pPr>
+        <w:spacing w:line="360" w:lineRule="auto"/>
+        <w:rPr>
+          <w:rFonts w:ascii="Trebuchet MS" w:hAnsi="Trebuchet MS"/>
+          <w:sz w:val="20"/>
+          <w:szCs w:val="20"/>
+        </w:rPr>
+      </w:pPr>
+      <w:r>
+        <w:rPr>
+          <w:rFonts w:ascii="Trebuchet MS" w:hAnsi="Trebuchet MS"/>
+          <w:sz w:val="20"/>
+          <w:szCs w:val="20"/>
+        </w:rPr>
+        <w:t>“Now that I thought of it, mom probably told me that Maroma’s a boy to save mys</w:t>
+      </w:r>
+      <w:r>
+        <w:rPr>
+          <w:rFonts w:ascii="Trebuchet MS" w:hAnsi="Trebuchet MS"/>
+          <w:sz w:val="20"/>
+          <w:szCs w:val="20"/>
+        </w:rPr>
+        <w:t>elf the glares from the elders. You know, the tradition of males taking over the lordship that I hold.”</w:t>
+      </w:r>
+    </w:p>
+    <w:p>
+      <w:pPr>
+        <w:spacing w:line="360" w:lineRule="auto"/>
+        <w:rPr>
+          <w:rFonts w:ascii="Trebuchet MS" w:hAnsi="Trebuchet MS"/>
+          <w:sz w:val="20"/>
+          <w:szCs w:val="20"/>
+        </w:rPr>
+      </w:pPr>
+      <w:r>
+        <w:rPr>
+          <w:rFonts w:ascii="Trebuchet MS" w:hAnsi="Trebuchet MS"/>
+          <w:sz w:val="20"/>
+          <w:szCs w:val="20"/>
+        </w:rPr>
+        <w:t>It was then Maroma realized that he was thinking of his family the whole time even when he was away from home. Guilt welled up in her heart. Had she known the pain he went through to return home, she wouldn’t have treated him so badly.</w:t>
+      </w:r>
+    </w:p>
+    <w:p>
+      <w:pPr>
+        <w:spacing w:line="360" w:lineRule="auto"/>
+        <w:rPr>
+          <w:rFonts w:ascii="Trebuchet MS" w:hAnsi="Trebuchet MS"/>
+          <w:sz w:val="20"/>
+          <w:szCs w:val="20"/>
+        </w:rPr>
+      </w:pPr>
+      <w:r>
+        <w:rPr>
+          <w:rFonts w:ascii="Trebuchet MS" w:hAnsi="Trebuchet MS"/>
+          <w:sz w:val="20"/>
+          <w:szCs w:val="20"/>
+        </w:rPr>
+        <w:t>“I’m sorry,” Maroma clenched her fists tight. “I shouldn’t have…”</w:t>
+      </w:r>
+    </w:p>
+    <w:p>
+      <w:pPr>
+        <w:spacing w:line="360" w:lineRule="auto"/>
+        <w:rPr>
+          <w:rFonts w:ascii="Trebuchet MS" w:hAnsi="Trebuchet MS"/>
+          <w:sz w:val="20"/>
+          <w:szCs w:val="20"/>
+        </w:rPr>
+      </w:pPr>
+      <w:r>
+        <w:rPr>
+          <w:rFonts w:ascii="Trebuchet MS" w:hAnsi="Trebuchet MS"/>
+          <w:sz w:val="20"/>
+          <w:szCs w:val="20"/>
+        </w:rPr>
+        <w:t>“It’s okay,” he hugged her tight. “I know that my return was sudden and that you didn’t know who your dad was throughout your growing years.”</w:t>
+      </w:r>
+    </w:p>
+    <w:p>
+      <w:pPr>
+        <w:spacing w:line="360" w:lineRule="auto"/>
+        <w:rPr>
+          <w:rFonts w:ascii="Trebuchet MS" w:hAnsi="Trebuchet MS"/>
+          <w:sz w:val="20"/>
+          <w:szCs w:val="20"/>
+        </w:rPr>
+      </w:pPr>
+      <w:r>
+        <w:rPr>
+          <w:rFonts w:ascii="Trebuchet MS" w:hAnsi="Trebuchet MS"/>
+          <w:sz w:val="20"/>
+          <w:szCs w:val="20"/>
+        </w:rPr>
+        <w:t>“You’re lucky to have a dad like him,” Themis pulled his cheek. “He always charges into battle without considering his own safety.”</w:t>
+      </w:r>
+    </w:p>
+    <w:p>
+      <w:pPr>
+        <w:spacing w:line="360" w:lineRule="auto"/>
+        <w:rPr>
+          <w:rFonts w:ascii="Trebuchet MS" w:hAnsi="Trebuchet MS"/>
+          <w:sz w:val="20"/>
+          <w:szCs w:val="20"/>
+        </w:rPr>
+      </w:pPr>
+      <w:r>
+        <w:rPr>
+          <w:rFonts w:ascii="Trebuchet MS" w:hAnsi="Trebuchet MS"/>
+          <w:sz w:val="20"/>
+          <w:szCs w:val="20"/>
+        </w:rPr>
+        <w:t>“Get off me!” Klavier poked her forehead.</w:t>
+      </w:r>
+    </w:p>
+    <w:p>
+      <w:pPr>
+        <w:spacing w:line="360" w:lineRule="auto"/>
+        <w:rPr>
+          <w:rFonts w:ascii="Trebuchet MS" w:hAnsi="Trebuchet MS"/>
+          <w:sz w:val="20"/>
+          <w:szCs w:val="20"/>
+        </w:rPr>
+      </w:pPr>
+      <w:r>
+        <w:rPr>
+          <w:rFonts w:ascii="Trebuchet MS" w:hAnsi="Trebuchet MS"/>
+          <w:sz w:val="20"/>
+          <w:szCs w:val="20"/>
+        </w:rPr>
+        <w:t xml:space="preserve">“You know, mother won’t like this,” Maroma looked at them with the half-closed eyes. </w:t>
+      </w:r>
+    </w:p>
+    <w:p>
+      <w:pPr>
+        <w:spacing w:line="360" w:lineRule="auto"/>
+        <w:rPr>
+          <w:rFonts w:ascii="Trebuchet MS" w:hAnsi="Trebuchet MS"/>
+          <w:sz w:val="20"/>
+          <w:szCs w:val="20"/>
+        </w:rPr>
+      </w:pPr>
+      <w:r>
+        <w:rPr>
+          <w:rFonts w:ascii="Trebuchet MS" w:hAnsi="Trebuchet MS"/>
+          <w:sz w:val="20"/>
+          <w:szCs w:val="20"/>
+        </w:rPr>
+        <w:t>“I know,” Themis let go of his cheek. “Well, knock us out already.</w:t>
+      </w:r>
+      <w:r>
+        <w:rPr>
+          <w:rFonts w:ascii="Trebuchet MS" w:hAnsi="Trebuchet MS"/>
+          <w:sz w:val="20"/>
+          <w:szCs w:val="20"/>
+        </w:rPr>
+        <w:t xml:space="preserve"> I can’t sleep too you know.</w:t>
+      </w:r>
+      <w:r>
+        <w:rPr>
+          <w:rFonts w:ascii="Trebuchet MS" w:hAnsi="Trebuchet MS"/>
+          <w:sz w:val="20"/>
+          <w:szCs w:val="20"/>
+        </w:rPr>
+        <w:t>”</w:t>
+      </w:r>
+    </w:p>
+    <w:p>
+      <w:pPr>
+        <w:spacing w:line="360" w:lineRule="auto"/>
+        <w:rPr>
+          <w:rFonts w:ascii="Trebuchet MS" w:hAnsi="Trebuchet MS"/>
+          <w:sz w:val="20"/>
+          <w:szCs w:val="20"/>
+        </w:rPr>
+      </w:pPr>
+      <w:r>
+        <w:rPr>
+          <w:rFonts w:ascii="Trebuchet MS" w:hAnsi="Trebuchet MS"/>
+          <w:sz w:val="20"/>
+          <w:szCs w:val="20"/>
+        </w:rPr>
+        <w:t xml:space="preserve"> “As you wish,” his eyebrows twitched for a moment.</w:t>
+      </w:r>
+    </w:p>
+    <w:p>
+      <w:pPr>
+        <w:spacing w:line="360" w:lineRule="auto"/>
+        <w:rPr>
+          <w:rFonts w:ascii="Trebuchet MS" w:hAnsi="Trebuchet MS"/>
+          <w:sz w:val="20"/>
+          <w:szCs w:val="20"/>
+        </w:rPr>
+      </w:pPr>
+      <w:r>
+        <w:rPr>
+          <w:rFonts w:ascii="Trebuchet MS" w:hAnsi="Trebuchet MS"/>
+          <w:sz w:val="20"/>
+          <w:szCs w:val="20"/>
+        </w:rPr>
+        <w:t xml:space="preserve">For once, Maroma looked forward to the kind of music that Klavier played. He lowered his hands to the keyboard, taking a deep breath before starting on his first piece. It was just like mother said, he played the songs with so much passion and fervor that it raised the hair at the back of her neck. </w:t>
+      </w:r>
+      <w:r>
+        <w:rPr>
+          <w:rFonts w:ascii="Trebuchet MS" w:hAnsi="Trebuchet MS"/>
+          <w:sz w:val="20"/>
+          <w:szCs w:val="20"/>
+        </w:rPr>
+        <w:t>It wasn’t long before her eyelids started to get heavy under the constantly flowing music. Before she knew it, she was already asleep.</w:t>
+      </w:r>
+    </w:p>
+    <w:p>
+      <w:pPr>
+        <w:spacing w:line="360" w:lineRule="auto"/>
+        <w:rPr>
+          <w:rFonts w:ascii="Trebuchet MS" w:hAnsi="Trebuchet MS"/>
+          <w:sz w:val="20"/>
+          <w:szCs w:val="20"/>
+        </w:rPr>
+      </w:pPr>
+      <w:r>
+        <w:rPr>
+          <w:rFonts w:ascii="Trebuchet MS" w:hAnsi="Trebuchet MS"/>
+          <w:sz w:val="20"/>
+          <w:szCs w:val="20"/>
+        </w:rPr>
+        <w:t>**</w:t>
+      </w:r>
+    </w:p>
+    <w:p>
+      <w:pPr>
+        <w:spacing w:line="360" w:lineRule="auto"/>
+        <w:rPr>
+          <w:rFonts w:ascii="Trebuchet MS" w:hAnsi="Trebuchet MS"/>
+          <w:sz w:val="20"/>
+          <w:szCs w:val="20"/>
+        </w:rPr>
+      </w:pPr>
+      <w:r>
+        <w:rPr>
+          <w:rFonts w:ascii="Trebuchet MS" w:hAnsi="Trebuchet MS"/>
+          <w:sz w:val="20"/>
+          <w:szCs w:val="20"/>
+        </w:rPr>
+        <w:t>Eliza didn’t know if she should be thankful that the human whom she fought earlier spared her life. It was a great insult to her pride, but it wasn’t like she wanted to throw her life away just like that either. There wasn’t a single drop of blood shed by the sword that struck her, only deep abrasions that still stung even after hours had passed.</w:t>
+      </w:r>
+      <w:r>
+        <w:rPr>
+          <w:rFonts w:ascii="Trebuchet MS" w:hAnsi="Trebuchet MS"/>
+          <w:sz w:val="20"/>
+          <w:szCs w:val="20"/>
+        </w:rPr>
+        <w:t xml:space="preserve"> But it didn’t hurt as much as when she was first hit by it, giving her the strength she needed to get back up to check on her sisters. She nudged Paula, who moaned in pain as she </w:t>
+      </w:r>
+      <w:r>
+        <w:rPr>
+          <w:rFonts w:ascii="Trebuchet MS" w:hAnsi="Trebuchet MS"/>
+          <w:sz w:val="20"/>
+          <w:szCs w:val="20"/>
+        </w:rPr>
+        <w:t>opened her eyes.</w:t>
+      </w:r>
+    </w:p>
+    <w:p>
+      <w:pPr>
+        <w:spacing w:line="360" w:lineRule="auto"/>
+        <w:rPr>
+          <w:rFonts w:ascii="Trebuchet MS" w:hAnsi="Trebuchet MS"/>
+          <w:sz w:val="20"/>
+          <w:szCs w:val="20"/>
+        </w:rPr>
+      </w:pPr>
+      <w:r>
+        <w:rPr>
+          <w:rFonts w:ascii="Trebuchet MS" w:hAnsi="Trebuchet MS"/>
+          <w:sz w:val="20"/>
+          <w:szCs w:val="20"/>
+        </w:rPr>
+        <w:t>“Eliza?” she said softly.</w:t>
+      </w:r>
+    </w:p>
+    <w:p>
+      <w:pPr>
+        <w:spacing w:line="360" w:lineRule="auto"/>
+        <w:rPr>
+          <w:rFonts w:ascii="Trebuchet MS" w:hAnsi="Trebuchet MS"/>
+          <w:sz w:val="20"/>
+          <w:szCs w:val="20"/>
+        </w:rPr>
+      </w:pPr>
+      <w:r>
+        <w:rPr>
+          <w:rFonts w:ascii="Trebuchet MS" w:hAnsi="Trebuchet MS"/>
+          <w:sz w:val="20"/>
+          <w:szCs w:val="20"/>
+        </w:rPr>
+        <w:t>“I’m here,” Eliza returned an assuring smile.</w:t>
+      </w:r>
+    </w:p>
+    <w:p>
+      <w:pPr>
+        <w:spacing w:line="360" w:lineRule="auto"/>
+        <w:rPr>
+          <w:rFonts w:ascii="Trebuchet MS" w:hAnsi="Trebuchet MS"/>
+          <w:sz w:val="20"/>
+          <w:szCs w:val="20"/>
+        </w:rPr>
+      </w:pPr>
+      <w:r>
+        <w:rPr>
+          <w:rFonts w:ascii="Trebuchet MS" w:hAnsi="Trebuchet MS"/>
+          <w:sz w:val="20"/>
+          <w:szCs w:val="20"/>
+        </w:rPr>
+        <w:t>“We’re not dead, are we?”</w:t>
+      </w:r>
+    </w:p>
+    <w:p>
+      <w:pPr>
+        <w:spacing w:line="360" w:lineRule="auto"/>
+        <w:rPr>
+          <w:rFonts w:ascii="Trebuchet MS" w:hAnsi="Trebuchet MS"/>
+          <w:sz w:val="20"/>
+          <w:szCs w:val="20"/>
+        </w:rPr>
+      </w:pPr>
+      <w:r>
+        <w:rPr>
+          <w:rFonts w:ascii="Trebuchet MS" w:hAnsi="Trebuchet MS"/>
+          <w:sz w:val="20"/>
+          <w:szCs w:val="20"/>
+        </w:rPr>
+        <w:lastRenderedPageBreak/>
+        <w:t>Paula wrapped her arms around her. But it wasn’t any normal hug, Paula was trembling, sniffing away as her nose got blocked by the snot.</w:t>
+      </w:r>
+    </w:p>
+    <w:p>
+      <w:pPr>
+        <w:spacing w:line="360" w:lineRule="auto"/>
+        <w:rPr>
+          <w:rFonts w:ascii="Trebuchet MS" w:hAnsi="Trebuchet MS"/>
+          <w:sz w:val="20"/>
+          <w:szCs w:val="20"/>
+        </w:rPr>
+      </w:pPr>
+      <w:r>
+        <w:rPr>
+          <w:rFonts w:ascii="Trebuchet MS" w:hAnsi="Trebuchet MS"/>
+          <w:sz w:val="20"/>
+          <w:szCs w:val="20"/>
+        </w:rPr>
+        <w:t>“I was scared,” she croaked, unable to hold back the tears of fear. “I thought he was going to kill me…”</w:t>
+      </w:r>
+    </w:p>
+    <w:p>
+      <w:pPr>
+        <w:spacing w:line="360" w:lineRule="auto"/>
+        <w:rPr>
+          <w:rFonts w:ascii="Trebuchet MS" w:hAnsi="Trebuchet MS"/>
+          <w:sz w:val="20"/>
+          <w:szCs w:val="20"/>
+        </w:rPr>
+      </w:pPr>
+      <w:r>
+        <w:rPr>
+          <w:rFonts w:ascii="Trebuchet MS" w:hAnsi="Trebuchet MS"/>
+          <w:sz w:val="20"/>
+          <w:szCs w:val="20"/>
+        </w:rPr>
+        <w:t>“It’s my fault. I shouldn’t have…”</w:t>
+      </w:r>
+    </w:p>
+    <w:p>
+      <w:pPr>
+        <w:spacing w:line="360" w:lineRule="auto"/>
+        <w:rPr>
+          <w:rFonts w:ascii="Trebuchet MS" w:hAnsi="Trebuchet MS"/>
+          <w:sz w:val="20"/>
+          <w:szCs w:val="20"/>
+        </w:rPr>
+      </w:pPr>
+      <w:r>
+        <w:rPr>
+          <w:rFonts w:ascii="Trebuchet MS" w:hAnsi="Trebuchet MS"/>
+          <w:sz w:val="20"/>
+          <w:szCs w:val="20"/>
+        </w:rPr>
         <w:t>“</w:t>
       </w:r>
-      <w:r>
-        <w:rPr>
-          <w:rFonts w:ascii="Trebuchet MS" w:hAnsi="Trebuchet MS"/>
-          <w:sz w:val="20"/>
-          <w:szCs w:val="20"/>
-        </w:rPr>
-        <w:t>Not all of them, of course. But those who pick up the sword for the fame is bound to get killed quickly. So don’t ever do that mistake again.”</w:t>
-      </w:r>
-    </w:p>
-    <w:p>
-      <w:pPr>
-        <w:spacing w:line="360" w:lineRule="auto"/>
-        <w:rPr>
-          <w:rFonts w:ascii="Trebuchet MS" w:hAnsi="Trebuchet MS"/>
-          <w:sz w:val="20"/>
-          <w:szCs w:val="20"/>
-        </w:rPr>
-      </w:pPr>
-      <w:r>
-        <w:rPr>
-          <w:rFonts w:ascii="Trebuchet MS" w:hAnsi="Trebuchet MS"/>
-          <w:sz w:val="20"/>
-          <w:szCs w:val="20"/>
-        </w:rPr>
-        <w:t>“You’re lucky to have a dad like him,” Themis pulled his cheek. “He always charges into battle without considering his own safety.”</w:t>
-      </w:r>
-    </w:p>
-    <w:p>
-      <w:pPr>
-        <w:spacing w:line="360" w:lineRule="auto"/>
-        <w:rPr>
-          <w:rFonts w:ascii="Trebuchet MS" w:hAnsi="Trebuchet MS"/>
-          <w:sz w:val="20"/>
-          <w:szCs w:val="20"/>
-        </w:rPr>
-      </w:pPr>
-      <w:r>
-        <w:rPr>
-          <w:rFonts w:ascii="Trebuchet MS" w:hAnsi="Trebuchet MS"/>
-          <w:sz w:val="20"/>
-          <w:szCs w:val="20"/>
-        </w:rPr>
-        <w:t>“Get off me!” Klavier poked her forehead.</w:t>
-      </w:r>
-    </w:p>
-    <w:p>
-      <w:pPr>
-        <w:spacing w:line="360" w:lineRule="auto"/>
-        <w:rPr>
-          <w:rFonts w:ascii="Trebuchet MS" w:hAnsi="Trebuchet MS"/>
-          <w:sz w:val="20"/>
-          <w:szCs w:val="20"/>
-        </w:rPr>
-      </w:pPr>
-      <w:r>
-        <w:rPr>
-          <w:rFonts w:ascii="Trebuchet MS" w:hAnsi="Trebuchet MS"/>
-          <w:sz w:val="20"/>
-          <w:szCs w:val="20"/>
-        </w:rPr>
-        <w:t xml:space="preserve">“You know, mother won’t like this,” Maroma looked at them with the half-closed eyes. </w:t>
-      </w:r>
-    </w:p>
-    <w:p>
-      <w:pPr>
-        <w:spacing w:line="360" w:lineRule="auto"/>
-        <w:rPr>
-          <w:rFonts w:ascii="Trebuchet MS" w:hAnsi="Trebuchet MS"/>
-          <w:sz w:val="20"/>
-          <w:szCs w:val="20"/>
-        </w:rPr>
-      </w:pPr>
-      <w:r>
-        <w:rPr>
-          <w:rFonts w:ascii="Trebuchet MS" w:hAnsi="Trebuchet MS"/>
-          <w:sz w:val="20"/>
-          <w:szCs w:val="20"/>
-        </w:rPr>
-        <w:t>“I know,” Themis let go of his cheek. “Well, knock us out already.</w:t>
-      </w:r>
-      <w:r>
-        <w:rPr>
-          <w:rFonts w:ascii="Trebuchet MS" w:hAnsi="Trebuchet MS"/>
-          <w:sz w:val="20"/>
-          <w:szCs w:val="20"/>
-        </w:rPr>
-        <w:t xml:space="preserve"> I can’t sleep too you know.</w:t>
-      </w:r>
-      <w:r>
-        <w:rPr>
-          <w:rFonts w:ascii="Trebuchet MS" w:hAnsi="Trebuchet MS"/>
-          <w:sz w:val="20"/>
-          <w:szCs w:val="20"/>
-        </w:rPr>
-        <w:t>”</w:t>
-      </w:r>
-    </w:p>
-    <w:p>
-      <w:pPr>
-        <w:spacing w:line="360" w:lineRule="auto"/>
-        <w:rPr>
-          <w:rFonts w:ascii="Trebuchet MS" w:hAnsi="Trebuchet MS"/>
-          <w:sz w:val="20"/>
-          <w:szCs w:val="20"/>
-        </w:rPr>
-      </w:pPr>
-      <w:r>
-        <w:rPr>
-          <w:rFonts w:ascii="Trebuchet MS" w:hAnsi="Trebuchet MS"/>
-          <w:sz w:val="20"/>
-          <w:szCs w:val="20"/>
-        </w:rPr>
-        <w:t>“You sure know how to choose your words wisely,” Klavier’s eyebrows twitched.</w:t>
-      </w:r>
-    </w:p>
-    <w:p>
-      <w:pPr>
-        <w:spacing w:line="360" w:lineRule="auto"/>
-        <w:rPr>
-          <w:rFonts w:ascii="Trebuchet MS" w:hAnsi="Trebuchet MS"/>
-          <w:sz w:val="20"/>
-          <w:szCs w:val="20"/>
-        </w:rPr>
-      </w:pPr>
-      <w:r>
-        <w:rPr>
-          <w:rFonts w:ascii="Trebuchet MS" w:hAnsi="Trebuchet MS"/>
-          <w:sz w:val="20"/>
-          <w:szCs w:val="20"/>
-        </w:rPr>
-        <w:t xml:space="preserve">For once, Maroma looked forward to the kind of music that Klavier played. He lowered his hands to the keyboard, taking a deep breath before starting on his first piece. It was just like mother said, he played the songs with so much passion and fervor that it raised the hair at the back of her neck. </w:t>
-      </w:r>
-      <w:r>
-        <w:rPr>
-          <w:rFonts w:ascii="Trebuchet MS" w:hAnsi="Trebuchet MS"/>
-          <w:sz w:val="20"/>
-          <w:szCs w:val="20"/>
-        </w:rPr>
-        <w:t>It wasn’t long before her eyelids started to get heavy under the constantly flowing music. Before she knew it, she was already asleep.</w:t>
-      </w:r>
-    </w:p>
-    <w:p>
-      <w:pPr>
-        <w:spacing w:line="360" w:lineRule="auto"/>
-        <w:rPr>
-          <w:rFonts w:ascii="Trebuchet MS" w:hAnsi="Trebuchet MS"/>
-          <w:sz w:val="20"/>
-          <w:szCs w:val="20"/>
-        </w:rPr>
-      </w:pPr>
-      <w:r>
-        <w:rPr>
-          <w:rFonts w:ascii="Trebuchet MS" w:hAnsi="Trebuchet MS"/>
-          <w:sz w:val="20"/>
-          <w:szCs w:val="20"/>
-        </w:rPr>
-        <w:t>**</w:t>
-      </w:r>
-    </w:p>
-    <w:p>
-      <w:pPr>
-        <w:spacing w:line="360" w:lineRule="auto"/>
-        <w:rPr>
-          <w:rFonts w:ascii="Trebuchet MS" w:hAnsi="Trebuchet MS"/>
-          <w:sz w:val="20"/>
-          <w:szCs w:val="20"/>
-        </w:rPr>
-      </w:pPr>
-      <w:r>
-        <w:rPr>
-          <w:rFonts w:ascii="Trebuchet MS" w:hAnsi="Trebuchet MS"/>
-          <w:sz w:val="20"/>
-          <w:szCs w:val="20"/>
-        </w:rPr>
-        <w:t xml:space="preserve">It was like a slap to the face. Klavier should have killed </w:t>
-      </w:r>
       <w:proofErr w:type="spellStart"/>
       <w:r>
         <w:rPr>
@@ -2296,6 +2581,42 @@
           <w:sz w:val="20"/>
           <w:szCs w:val="20"/>
         </w:rPr>
+        <w:t>Urrgh</w:t>
+      </w:r>
+      <w:proofErr w:type="spellEnd"/>
+      <w:r>
+        <w:rPr>
+          <w:rFonts w:ascii="Trebuchet MS" w:hAnsi="Trebuchet MS"/>
+          <w:sz w:val="20"/>
+          <w:szCs w:val="20"/>
+        </w:rPr>
+        <w:t>,” a voice said from the distance.</w:t>
+      </w:r>
+    </w:p>
+    <w:p>
+      <w:pPr>
+        <w:spacing w:line="360" w:lineRule="auto"/>
+        <w:rPr>
+          <w:rFonts w:ascii="Trebuchet MS" w:hAnsi="Trebuchet MS"/>
+          <w:sz w:val="20"/>
+          <w:szCs w:val="20"/>
+        </w:rPr>
+      </w:pPr>
+      <w:r>
+        <w:rPr>
+          <w:rFonts w:ascii="Trebuchet MS" w:hAnsi="Trebuchet MS"/>
+          <w:sz w:val="20"/>
+          <w:szCs w:val="20"/>
+        </w:rPr>
+        <w:t>“</w:t>
+      </w:r>
+      <w:proofErr w:type="spellStart"/>
+      <w:r>
+        <w:rPr>
+          <w:rFonts w:ascii="Trebuchet MS" w:hAnsi="Trebuchet MS"/>
+          <w:sz w:val="20"/>
+          <w:szCs w:val="20"/>
+        </w:rPr>
         <w:t>Madia</w:t>
       </w:r>
       <w:proofErr w:type="spellEnd"/>
@@ -2305,61 +2626,119 @@
           <w:sz w:val="20"/>
           <w:szCs w:val="20"/>
         </w:rPr>
-        <w:t xml:space="preserve"> and her sisters when he had the chance. Eliza awoke first, tending to the grave wound that he inflicted on her, yet not a single drop of blood was shed from the sword that struck her. </w:t>
-      </w:r>
-    </w:p>
-    <w:p>
-      <w:pPr>
-        <w:spacing w:line="360" w:lineRule="auto"/>
-        <w:rPr>
-          <w:rFonts w:ascii="Trebuchet MS" w:hAnsi="Trebuchet MS"/>
-          <w:sz w:val="20"/>
-          <w:szCs w:val="20"/>
-        </w:rPr>
-      </w:pPr>
-      <w:r>
-        <w:rPr>
-          <w:rFonts w:ascii="Trebuchet MS" w:hAnsi="Trebuchet MS"/>
-          <w:sz w:val="20"/>
-          <w:szCs w:val="20"/>
-        </w:rPr>
-        <w:t>It was like she awoke from a long slumber. Her body was aching all over from the last battle. She sat up, her eyes set upon the massive abrasion across her body. Had it been an actual cutting edge, there wouldn’t be a chance for even a goddess like her to survive.</w:t>
-      </w:r>
-    </w:p>
-    <w:p>
-      <w:pPr>
-        <w:spacing w:line="360" w:lineRule="auto"/>
-        <w:rPr>
-          <w:rFonts w:ascii="Trebuchet MS" w:hAnsi="Trebuchet MS"/>
-          <w:sz w:val="20"/>
-          <w:szCs w:val="20"/>
-        </w:rPr>
-      </w:pPr>
-      <w:r>
-        <w:rPr>
-          <w:rFonts w:ascii="Trebuchet MS" w:hAnsi="Trebuchet MS"/>
-          <w:sz w:val="20"/>
-          <w:szCs w:val="20"/>
-        </w:rPr>
-        <w:t>“So you came to, Eliza,” her ears pricked at the voice.</w:t>
-      </w:r>
-    </w:p>
-    <w:p>
-      <w:pPr>
-        <w:spacing w:line="360" w:lineRule="auto"/>
-        <w:rPr>
-          <w:rFonts w:ascii="Trebuchet MS" w:hAnsi="Trebuchet MS"/>
-          <w:sz w:val="20"/>
-          <w:szCs w:val="20"/>
-        </w:rPr>
-      </w:pPr>
-      <w:r>
-        <w:rPr>
-          <w:rFonts w:ascii="Trebuchet MS" w:hAnsi="Trebuchet MS"/>
-          <w:sz w:val="20"/>
-          <w:szCs w:val="20"/>
-        </w:rPr>
-        <w:t xml:space="preserve">“You look badly hurt yourself, </w:t>
+        <w:t>,” Eliza couldn’t hide the pleasure in her words. “You’re okay!”</w:t>
+      </w:r>
+    </w:p>
+    <w:p>
+      <w:pPr>
+        <w:spacing w:line="360" w:lineRule="auto"/>
+        <w:rPr>
+          <w:rFonts w:ascii="Trebuchet MS" w:hAnsi="Trebuchet MS"/>
+          <w:sz w:val="20"/>
+          <w:szCs w:val="20"/>
+        </w:rPr>
+      </w:pPr>
+      <w:r>
+        <w:rPr>
+          <w:rFonts w:ascii="Trebuchet MS" w:hAnsi="Trebuchet MS"/>
+          <w:sz w:val="20"/>
+          <w:szCs w:val="20"/>
+        </w:rPr>
+        <w:t>“What? Of course I’m okay. Who do you think I am, huh?”</w:t>
+      </w:r>
+    </w:p>
+    <w:p>
+      <w:pPr>
+        <w:spacing w:line="360" w:lineRule="auto"/>
+        <w:rPr>
+          <w:rFonts w:ascii="Trebuchet MS" w:hAnsi="Trebuchet MS"/>
+          <w:sz w:val="20"/>
+          <w:szCs w:val="20"/>
+        </w:rPr>
+      </w:pPr>
+      <w:r>
+        <w:rPr>
+          <w:rFonts w:ascii="Trebuchet MS" w:hAnsi="Trebuchet MS"/>
+          <w:sz w:val="20"/>
+          <w:szCs w:val="20"/>
+        </w:rPr>
+        <w:t>“I got worried for once. That man wielded more than enough power to slay gods.”</w:t>
+      </w:r>
+    </w:p>
+    <w:p>
+      <w:pPr>
+        <w:spacing w:line="360" w:lineRule="auto"/>
+        <w:rPr>
+          <w:rFonts w:ascii="Trebuchet MS" w:hAnsi="Trebuchet MS"/>
+          <w:sz w:val="20"/>
+          <w:szCs w:val="20"/>
+        </w:rPr>
+      </w:pPr>
+      <w:r>
+        <w:rPr>
+          <w:rFonts w:ascii="Trebuchet MS" w:hAnsi="Trebuchet MS"/>
+          <w:sz w:val="20"/>
+          <w:szCs w:val="20"/>
+        </w:rPr>
+        <w:t>“</w:t>
+      </w:r>
+      <w:r>
+        <w:rPr>
+          <w:rFonts w:ascii="Trebuchet MS" w:hAnsi="Trebuchet MS"/>
+          <w:sz w:val="20"/>
+          <w:szCs w:val="20"/>
+        </w:rPr>
+        <w:t>H</w:t>
+      </w:r>
+      <w:r>
+        <w:rPr>
+          <w:rFonts w:ascii="Trebuchet MS" w:hAnsi="Trebuchet MS"/>
+          <w:sz w:val="20"/>
+          <w:szCs w:val="20"/>
+        </w:rPr>
+        <w:t>e</w:t>
+      </w:r>
+      <w:r>
+        <w:rPr>
+          <w:rFonts w:ascii="Trebuchet MS" w:hAnsi="Trebuchet MS"/>
+          <w:sz w:val="20"/>
+          <w:szCs w:val="20"/>
+        </w:rPr>
+        <w:t xml:space="preserve"> definitely</w:t>
+      </w:r>
+      <w:r>
+        <w:rPr>
+          <w:rFonts w:ascii="Trebuchet MS" w:hAnsi="Trebuchet MS"/>
+          <w:sz w:val="20"/>
+          <w:szCs w:val="20"/>
+        </w:rPr>
+        <w:t xml:space="preserve"> isn’t an ordinary human</w:t>
+      </w:r>
+      <w:r>
+        <w:rPr>
+          <w:rFonts w:ascii="Trebuchet MS" w:hAnsi="Trebuchet MS"/>
+          <w:sz w:val="20"/>
+          <w:szCs w:val="20"/>
+        </w:rPr>
+        <w:t xml:space="preserve"> to be able to command the Keeper of Order.”</w:t>
+      </w:r>
+    </w:p>
+    <w:p>
+      <w:pPr>
+        <w:spacing w:line="360" w:lineRule="auto"/>
+        <w:rPr>
+          <w:rFonts w:ascii="Trebuchet MS" w:hAnsi="Trebuchet MS"/>
+          <w:sz w:val="20"/>
+          <w:szCs w:val="20"/>
+        </w:rPr>
+      </w:pPr>
+      <w:r>
+        <w:rPr>
+          <w:rFonts w:ascii="Trebuchet MS" w:hAnsi="Trebuchet MS"/>
+          <w:sz w:val="20"/>
+          <w:szCs w:val="20"/>
+        </w:rPr>
+        <w:t>“</w:t>
       </w:r>
       <w:proofErr w:type="spellStart"/>
       <w:r>
@@ -2368,6 +2747,42 @@
           <w:sz w:val="20"/>
           <w:szCs w:val="20"/>
         </w:rPr>
+        <w:t>Leorone</w:t>
+      </w:r>
+      <w:proofErr w:type="spellEnd"/>
+      <w:r>
+        <w:rPr>
+          <w:rFonts w:ascii="Trebuchet MS" w:hAnsi="Trebuchet MS"/>
+          <w:sz w:val="20"/>
+          <w:szCs w:val="20"/>
+        </w:rPr>
+        <w:t>,” Eliza and Paula echoed darkly.</w:t>
+      </w:r>
+    </w:p>
+    <w:p>
+      <w:pPr>
+        <w:spacing w:line="360" w:lineRule="auto"/>
+        <w:rPr>
+          <w:rFonts w:ascii="Trebuchet MS" w:hAnsi="Trebuchet MS"/>
+          <w:sz w:val="20"/>
+          <w:szCs w:val="20"/>
+        </w:rPr>
+      </w:pPr>
+      <w:r>
+        <w:rPr>
+          <w:rFonts w:ascii="Trebuchet MS" w:hAnsi="Trebuchet MS"/>
+          <w:sz w:val="20"/>
+          <w:szCs w:val="20"/>
+        </w:rPr>
+        <w:t xml:space="preserve">“Well, at least we got away with our lives,” </w:t>
+      </w:r>
+      <w:proofErr w:type="spellStart"/>
+      <w:r>
+        <w:rPr>
+          <w:rFonts w:ascii="Trebuchet MS" w:hAnsi="Trebuchet MS"/>
+          <w:sz w:val="20"/>
+          <w:szCs w:val="20"/>
+        </w:rPr>
         <w:t>Madia</w:t>
       </w:r>
       <w:proofErr w:type="spellEnd"/>
@@ -2377,105 +2792,7 @@
           <w:sz w:val="20"/>
           <w:szCs w:val="20"/>
         </w:rPr>
-        <w:t>,” she replied, staring at the countless bruises on the dark goddess’s body. “How is Paula?”</w:t>
-      </w:r>
-    </w:p>
-    <w:p>
-      <w:pPr>
-        <w:spacing w:line="360" w:lineRule="auto"/>
-        <w:rPr>
-          <w:rFonts w:ascii="Trebuchet MS" w:hAnsi="Trebuchet MS"/>
-          <w:sz w:val="20"/>
-          <w:szCs w:val="20"/>
-        </w:rPr>
-      </w:pPr>
-      <w:r>
-        <w:rPr>
-          <w:rFonts w:ascii="Trebuchet MS" w:hAnsi="Trebuchet MS"/>
-          <w:sz w:val="20"/>
-          <w:szCs w:val="20"/>
-        </w:rPr>
-        <w:t>“She’</w:t>
-      </w:r>
-      <w:r>
-        <w:rPr>
-          <w:rFonts w:ascii="Trebuchet MS" w:hAnsi="Trebuchet MS"/>
-          <w:sz w:val="20"/>
-          <w:szCs w:val="20"/>
-        </w:rPr>
-        <w:t>s fine.”</w:t>
-      </w:r>
-    </w:p>
-    <w:p>
-      <w:pPr>
-        <w:spacing w:line="360" w:lineRule="auto"/>
-        <w:rPr>
-          <w:rFonts w:ascii="Trebuchet MS" w:hAnsi="Trebuchet MS"/>
-          <w:sz w:val="20"/>
-          <w:szCs w:val="20"/>
-        </w:rPr>
-      </w:pPr>
-      <w:r>
-        <w:rPr>
-          <w:rFonts w:ascii="Trebuchet MS" w:hAnsi="Trebuchet MS"/>
-          <w:sz w:val="20"/>
-          <w:szCs w:val="20"/>
-        </w:rPr>
-        <w:t>“I see.”</w:t>
-      </w:r>
-    </w:p>
-    <w:p>
-      <w:pPr>
-        <w:spacing w:line="360" w:lineRule="auto"/>
-        <w:rPr>
-          <w:rFonts w:ascii="Trebuchet MS" w:hAnsi="Trebuchet MS"/>
-          <w:sz w:val="20"/>
-          <w:szCs w:val="20"/>
-        </w:rPr>
-      </w:pPr>
-      <w:r>
-        <w:rPr>
-          <w:rFonts w:ascii="Trebuchet MS" w:hAnsi="Trebuchet MS"/>
-          <w:sz w:val="20"/>
-          <w:szCs w:val="20"/>
-        </w:rPr>
-        <w:t>“So what do we do now?”</w:t>
-      </w:r>
-    </w:p>
-    <w:p>
-      <w:pPr>
-        <w:spacing w:line="360" w:lineRule="auto"/>
-        <w:rPr>
-          <w:rFonts w:ascii="Trebuchet MS" w:hAnsi="Trebuchet MS"/>
-          <w:sz w:val="20"/>
-          <w:szCs w:val="20"/>
-        </w:rPr>
-      </w:pPr>
-      <w:r>
-        <w:rPr>
-          <w:rFonts w:ascii="Trebuchet MS" w:hAnsi="Trebuchet MS"/>
-          <w:sz w:val="20"/>
-          <w:szCs w:val="20"/>
-        </w:rPr>
-        <w:t>“Tell the other gods,” bloodlust swirled in her eyes. “The humans will be erased from this land.”</w:t>
-      </w:r>
-    </w:p>
-    <w:p>
-      <w:pPr>
-        <w:spacing w:line="360" w:lineRule="auto"/>
-        <w:rPr>
-          <w:rFonts w:ascii="Trebuchet MS" w:hAnsi="Trebuchet MS"/>
-          <w:sz w:val="20"/>
-          <w:szCs w:val="20"/>
-        </w:rPr>
-      </w:pPr>
-      <w:r>
-        <w:rPr>
-          <w:rFonts w:ascii="Trebuchet MS" w:hAnsi="Trebuchet MS"/>
-          <w:sz w:val="20"/>
-          <w:szCs w:val="20"/>
-        </w:rPr>
-        <w:t xml:space="preserve">“Are you sure? You know that will provoke Freya and </w:t>
+        <w:t xml:space="preserve"> shrugged. “But legend says that when </w:t>
       </w:r>
       <w:proofErr w:type="spellStart"/>
       <w:r>
@@ -2484,6 +2801,164 @@
           <w:sz w:val="20"/>
           <w:szCs w:val="20"/>
         </w:rPr>
+        <w:t>Leorone</w:t>
+      </w:r>
+      <w:proofErr w:type="spellEnd"/>
+      <w:r>
+        <w:rPr>
+          <w:rFonts w:ascii="Trebuchet MS" w:hAnsi="Trebuchet MS"/>
+          <w:sz w:val="20"/>
+          <w:szCs w:val="20"/>
+        </w:rPr>
+        <w:t xml:space="preserve"> revives a person, it does so by taking the extra life force left on him.”</w:t>
+      </w:r>
+    </w:p>
+    <w:p>
+      <w:pPr>
+        <w:spacing w:line="360" w:lineRule="auto"/>
+        <w:rPr>
+          <w:rFonts w:ascii="Trebuchet MS" w:hAnsi="Trebuchet MS"/>
+          <w:sz w:val="20"/>
+          <w:szCs w:val="20"/>
+        </w:rPr>
+      </w:pPr>
+      <w:r>
+        <w:rPr>
+          <w:rFonts w:ascii="Trebuchet MS" w:hAnsi="Trebuchet MS"/>
+          <w:sz w:val="20"/>
+          <w:szCs w:val="20"/>
+        </w:rPr>
+        <w:t>“What?”</w:t>
+      </w:r>
+    </w:p>
+    <w:p>
+      <w:pPr>
+        <w:spacing w:line="360" w:lineRule="auto"/>
+        <w:rPr>
+          <w:rFonts w:ascii="Trebuchet MS" w:hAnsi="Trebuchet MS"/>
+          <w:sz w:val="20"/>
+          <w:szCs w:val="20"/>
+        </w:rPr>
+      </w:pPr>
+      <w:r>
+        <w:rPr>
+          <w:rFonts w:ascii="Trebuchet MS" w:hAnsi="Trebuchet MS"/>
+          <w:sz w:val="20"/>
+          <w:szCs w:val="20"/>
+        </w:rPr>
+        <w:t>“In other words, the one who gets revived will have drastically lowered strength and vigor. In the long run, that is.”</w:t>
+      </w:r>
+    </w:p>
+    <w:p>
+      <w:pPr>
+        <w:spacing w:line="360" w:lineRule="auto"/>
+        <w:rPr>
+          <w:rFonts w:ascii="Trebuchet MS" w:hAnsi="Trebuchet MS"/>
+          <w:sz w:val="20"/>
+          <w:szCs w:val="20"/>
+        </w:rPr>
+      </w:pPr>
+      <w:r>
+        <w:rPr>
+          <w:rFonts w:ascii="Trebuchet MS" w:hAnsi="Trebuchet MS"/>
+          <w:sz w:val="20"/>
+          <w:szCs w:val="20"/>
+        </w:rPr>
+        <w:t>“So what do we do now?</w:t>
+      </w:r>
+      <w:r>
+        <w:rPr>
+          <w:rFonts w:ascii="Trebuchet MS" w:hAnsi="Trebuchet MS"/>
+          <w:sz w:val="20"/>
+          <w:szCs w:val="20"/>
+        </w:rPr>
+        <w:t>” Eliza asked.</w:t>
+      </w:r>
+      <w:r>
+        <w:rPr>
+          <w:rFonts w:ascii="Trebuchet MS" w:hAnsi="Trebuchet MS"/>
+          <w:sz w:val="20"/>
+          <w:szCs w:val="20"/>
+        </w:rPr>
+        <w:t xml:space="preserve"> </w:t>
+      </w:r>
+      <w:r>
+        <w:rPr>
+          <w:rFonts w:ascii="Trebuchet MS" w:hAnsi="Trebuchet MS"/>
+          <w:sz w:val="20"/>
+          <w:szCs w:val="20"/>
+        </w:rPr>
+        <w:t>“</w:t>
+      </w:r>
+      <w:r>
+        <w:rPr>
+          <w:rFonts w:ascii="Trebuchet MS" w:hAnsi="Trebuchet MS"/>
+          <w:sz w:val="20"/>
+          <w:szCs w:val="20"/>
+        </w:rPr>
+        <w:t>My senses tell me he isn’t pursuing us.”</w:t>
+      </w:r>
+    </w:p>
+    <w:p>
+      <w:pPr>
+        <w:spacing w:line="360" w:lineRule="auto"/>
+        <w:rPr>
+          <w:rFonts w:ascii="Trebuchet MS" w:hAnsi="Trebuchet MS"/>
+          <w:sz w:val="20"/>
+          <w:szCs w:val="20"/>
+        </w:rPr>
+      </w:pPr>
+      <w:r>
+        <w:rPr>
+          <w:rFonts w:ascii="Trebuchet MS" w:hAnsi="Trebuchet MS"/>
+          <w:sz w:val="20"/>
+          <w:szCs w:val="20"/>
+        </w:rPr>
+        <w:t xml:space="preserve">“We’ll strike while his guard is down,” </w:t>
+      </w:r>
+      <w:proofErr w:type="spellStart"/>
+      <w:r>
+        <w:rPr>
+          <w:rFonts w:ascii="Trebuchet MS" w:hAnsi="Trebuchet MS"/>
+          <w:sz w:val="20"/>
+          <w:szCs w:val="20"/>
+        </w:rPr>
+        <w:t>Madia</w:t>
+      </w:r>
+      <w:proofErr w:type="spellEnd"/>
+      <w:r>
+        <w:rPr>
+          <w:rFonts w:ascii="Trebuchet MS" w:hAnsi="Trebuchet MS"/>
+          <w:sz w:val="20"/>
+          <w:szCs w:val="20"/>
+        </w:rPr>
+        <w:t xml:space="preserve"> licked her lips wickedly. “This time, we’ll not be alone.”</w:t>
+      </w:r>
+    </w:p>
+    <w:p>
+      <w:pPr>
+        <w:spacing w:line="360" w:lineRule="auto"/>
+        <w:rPr>
+          <w:rFonts w:ascii="Trebuchet MS" w:hAnsi="Trebuchet MS"/>
+          <w:sz w:val="20"/>
+          <w:szCs w:val="20"/>
+        </w:rPr>
+      </w:pPr>
+      <w:r>
+        <w:rPr>
+          <w:rFonts w:ascii="Trebuchet MS" w:hAnsi="Trebuchet MS"/>
+          <w:sz w:val="20"/>
+          <w:szCs w:val="20"/>
+        </w:rPr>
+        <w:t xml:space="preserve">Eliza’s heart sunk. “Are you sure about this? Attacking the humans will provoke Freya and </w:t>
+      </w:r>
+      <w:proofErr w:type="spellStart"/>
+      <w:r>
+        <w:rPr>
+          <w:rFonts w:ascii="Trebuchet MS" w:hAnsi="Trebuchet MS"/>
+          <w:sz w:val="20"/>
+          <w:szCs w:val="20"/>
+        </w:rPr>
         <w:t>Zele</w:t>
       </w:r>
       <w:proofErr w:type="spellEnd"/>
@@ -2511,36 +2986,44 @@
           <w:sz w:val="20"/>
           <w:szCs w:val="20"/>
         </w:rPr>
-        <w:t>“Who cares about them? That human made the worst decision ever.”</w:t>
-      </w:r>
-    </w:p>
-    <w:p>
-      <w:pPr>
-        <w:spacing w:line="360" w:lineRule="auto"/>
-        <w:rPr>
-          <w:rFonts w:ascii="Trebuchet MS" w:hAnsi="Trebuchet MS"/>
-          <w:sz w:val="20"/>
-          <w:szCs w:val="20"/>
-        </w:rPr>
-      </w:pPr>
-      <w:r>
-        <w:rPr>
-          <w:rFonts w:ascii="Trebuchet MS" w:hAnsi="Trebuchet MS"/>
-          <w:sz w:val="20"/>
-          <w:szCs w:val="20"/>
-        </w:rPr>
-        <w:t>Eliza was inclined to disagree.</w:t>
-      </w:r>
-      <w:r>
-        <w:rPr>
-          <w:rFonts w:ascii="Trebuchet MS" w:hAnsi="Trebuchet MS"/>
-          <w:sz w:val="20"/>
-          <w:szCs w:val="20"/>
-        </w:rPr>
-        <w:t xml:space="preserve"> </w:t>
-      </w:r>
+        <w:t>“Who cares? They’re to be exterminated, as the higher ranking gods said.”</w:t>
+      </w:r>
+    </w:p>
+    <w:p>
+      <w:pPr>
+        <w:spacing w:line="360" w:lineRule="auto"/>
+        <w:rPr>
+          <w:rFonts w:ascii="Trebuchet MS" w:hAnsi="Trebuchet MS"/>
+          <w:sz w:val="20"/>
+          <w:szCs w:val="20"/>
+        </w:rPr>
+      </w:pPr>
       <w:bookmarkStart w:id="0" w:name="_GoBack"/>
       <w:bookmarkEnd w:id="0"/>
+      <w:r>
+        <w:rPr>
+          <w:rFonts w:ascii="Trebuchet MS" w:hAnsi="Trebuchet MS"/>
+          <w:sz w:val="20"/>
+          <w:szCs w:val="20"/>
+        </w:rPr>
+        <w:t xml:space="preserve">For once, </w:t>
+      </w:r>
+      <w:r>
+        <w:rPr>
+          <w:rFonts w:ascii="Trebuchet MS" w:hAnsi="Trebuchet MS"/>
+          <w:sz w:val="20"/>
+          <w:szCs w:val="20"/>
+        </w:rPr>
+        <w:t>Eliza was inclined to disagree.</w:t>
+      </w:r>
+      <w:r>
+        <w:rPr>
+          <w:rFonts w:ascii="Trebuchet MS" w:hAnsi="Trebuchet MS"/>
+          <w:sz w:val="20"/>
+          <w:szCs w:val="20"/>
+        </w:rPr>
+        <w:t xml:space="preserve"> </w:t>
+      </w:r>
     </w:p>
     <w:sectPr>
       <w:pgSz w:w="11906" w:h="16838"/>

</xml_diff>